<commit_message>
new bug, bit mask created
</commit_message>
<xml_diff>
--- a/Grade_11_Computer_Science_ISP_Proposal_-_Exemplar.docx
+++ b/Grade_11_Computer_Science_ISP_Proposal_-_Exemplar.docx
@@ -23,18 +23,7 @@
           <w:sz w:val="56"/>
           <w:szCs w:val="56"/>
         </w:rPr>
-        <w:t>Grade 1</w:t>
-      </w:r>
-      <w:r>
-        <w:rPr>
-          <w:rFonts w:ascii="Helvetica Neue" w:hAnsi="Helvetica Neue"/>
-          <w:b/>
-          <w:bCs/>
-          <w:color w:val="323232"/>
-          <w:sz w:val="56"/>
-          <w:szCs w:val="56"/>
-        </w:rPr>
-        <w:t>1</w:t>
+        <w:t>Grade 11</w:t>
       </w:r>
       <w:r>
         <w:rPr>
@@ -167,16 +156,7 @@
           <w:sz w:val="32"/>
           <w:szCs w:val="32"/>
         </w:rPr>
-        <w:t>A2. demonstrate the ability to use</w:t>
-      </w:r>
-      <w:r>
-        <w:rPr>
-          <w:rFonts w:ascii="Helvetica Neue" w:hAnsi="Helvetica Neue"/>
-          <w:color w:val="323232"/>
-          <w:sz w:val="32"/>
-          <w:szCs w:val="32"/>
-        </w:rPr>
-        <w:t xml:space="preserve"> control structures and simple algorithms in computer programs;</w:t>
+        <w:t>A2. demonstrate the ability to use control structures and simple algorithms in computer programs;</w:t>
       </w:r>
     </w:p>
     <w:p>
@@ -220,16 +200,7 @@
           <w:sz w:val="32"/>
           <w:szCs w:val="32"/>
         </w:rPr>
-        <w:t>A</w:t>
-      </w:r>
-      <w:r>
-        <w:rPr>
-          <w:rFonts w:ascii="Helvetica Neue" w:hAnsi="Helvetica Neue"/>
-          <w:color w:val="323232"/>
-          <w:sz w:val="32"/>
-          <w:szCs w:val="32"/>
-        </w:rPr>
-        <w:t>3. demonstrate the ability to use subprograms within computer programs;</w:t>
+        <w:t>A3. demonstrate the ability to use subprograms within computer programs;</w:t>
       </w:r>
     </w:p>
     <w:p>
@@ -317,34 +288,7 @@
           <w:sz w:val="32"/>
           <w:szCs w:val="32"/>
         </w:rPr>
-        <w:t>B1. use a variety of problem-solvi</w:t>
-      </w:r>
-      <w:r>
-        <w:rPr>
-          <w:rFonts w:ascii="Helvetica Neue" w:hAnsi="Helvetica Neue"/>
-          <w:color w:val="323232"/>
-          <w:sz w:val="32"/>
-          <w:szCs w:val="32"/>
-        </w:rPr>
-        <w:t>ng strategies to solve different types of problems independently</w:t>
-      </w:r>
-      <w:r>
-        <w:rPr>
-          <w:rFonts w:ascii="Helvetica Neue" w:hAnsi="Helvetica Neue"/>
-          <w:color w:val="323232"/>
-          <w:sz w:val="32"/>
-          <w:szCs w:val="32"/>
-        </w:rPr>
-        <w:t>…</w:t>
-      </w:r>
-      <w:r>
-        <w:rPr>
-          <w:rFonts w:ascii="Helvetica Neue" w:hAnsi="Helvetica Neue"/>
-          <w:color w:val="323232"/>
-          <w:sz w:val="32"/>
-          <w:szCs w:val="32"/>
-        </w:rPr>
-        <w:t>;</w:t>
+        <w:t>B1. use a variety of problem-solving strategies to solve different types of problems independently…;</w:t>
       </w:r>
     </w:p>
     <w:p>
@@ -461,16 +405,7 @@
           <w:sz w:val="32"/>
           <w:szCs w:val="32"/>
         </w:rPr>
-        <w:t xml:space="preserve">In all phases of this ISP, you </w:t>
-      </w:r>
-      <w:r>
-        <w:rPr>
-          <w:rFonts w:ascii="Helvetica Neue" w:hAnsi="Helvetica Neue"/>
-          <w:color w:val="323232"/>
-          <w:sz w:val="32"/>
-          <w:szCs w:val="32"/>
-        </w:rPr>
-        <w:t>will be guided by an exemplar produced by Mr. Gordon.</w:t>
+        <w:t>In all phases of this ISP, you will be guided by an exemplar produced by Mr. Gordon.</w:t>
       </w:r>
       <w:r>
         <w:rPr>
@@ -499,16 +434,7 @@
           <w:sz w:val="32"/>
           <w:szCs w:val="32"/>
         </w:rPr>
-        <w:t>The emphasis in this ISP is on understanding and applying the process of software development. The greatest success has historically come to students who plan their deliverables according to a manageab</w:t>
-      </w:r>
-      <w:r>
-        <w:rPr>
-          <w:rFonts w:ascii="Helvetica Neue" w:hAnsi="Helvetica Neue"/>
-          <w:color w:val="323232"/>
-          <w:sz w:val="32"/>
-          <w:szCs w:val="32"/>
-        </w:rPr>
-        <w:t>le schedule and stick to their plan.</w:t>
+        <w:t>The emphasis in this ISP is on understanding and applying the process of software development. The greatest success has historically come to students who plan their deliverables according to a manageable schedule and stick to their plan.</w:t>
       </w:r>
     </w:p>
     <w:p>
@@ -590,16 +516,7 @@
           <w:sz w:val="32"/>
           <w:szCs w:val="32"/>
         </w:rPr>
-        <w:t>Aim to create a modest application that solves a problem you care about. If you solve the problem well, it is highly likely that others will find your application useful as well. Challenge yourself with someth</w:t>
-      </w:r>
-      <w:r>
-        <w:rPr>
-          <w:rFonts w:ascii="Helvetica Neue" w:hAnsi="Helvetica Neue"/>
-          <w:color w:val="323232"/>
-          <w:sz w:val="32"/>
-          <w:szCs w:val="32"/>
-        </w:rPr>
-        <w:t>ing new, but avoid overreaching.</w:t>
+        <w:t>Aim to create a modest application that solves a problem you care about. If you solve the problem well, it is highly likely that others will find your application useful as well. Challenge yourself with something new, but avoid overreaching.</w:t>
       </w:r>
     </w:p>
     <w:p>
@@ -637,30 +554,16 @@
           <w:szCs w:val="48"/>
           <w:lang w:val="it-IT"/>
         </w:rPr>
-        <w:t xml:space="preserve">Due </w:t>
-      </w:r>
-      <w:proofErr w:type="spellStart"/>
-      <w:r>
-        <w:rPr>
-          <w:rFonts w:ascii="Helvetica Neue" w:hAnsi="Helvetica Neue"/>
+        <w:t>Due dates</w:t>
+      </w:r>
+      <w:r>
+        <w:rPr>
+          <w:rFonts w:ascii="Helvetica Neue" w:eastAsia="Helvetica Neue" w:hAnsi="Helvetica Neue" w:cs="Helvetica Neue"/>
           <w:b/>
           <w:bCs/>
           <w:color w:val="323232"/>
           <w:sz w:val="48"/>
           <w:szCs w:val="48"/>
-          <w:lang w:val="it-IT"/>
-        </w:rPr>
-        <w:t>dates</w:t>
-      </w:r>
-      <w:proofErr w:type="spellEnd"/>
-      <w:r>
-        <w:rPr>
-          <w:rFonts w:ascii="Helvetica Neue" w:eastAsia="Helvetica Neue" w:hAnsi="Helvetica Neue" w:cs="Helvetica Neue"/>
-          <w:b/>
-          <w:bCs/>
-          <w:color w:val="323232"/>
-          <w:sz w:val="48"/>
-          <w:szCs w:val="48"/>
         </w:rPr>
         <w:br/>
       </w:r>
@@ -742,16 +645,7 @@
           <w:sz w:val="32"/>
           <w:szCs w:val="32"/>
         </w:rPr>
-        <w:t xml:space="preserve">The second checkpoint (second prototype) is due on Tuesday, April </w:t>
-      </w:r>
-      <w:r>
-        <w:rPr>
-          <w:rFonts w:ascii="Helvetica Neue" w:hAnsi="Helvetica Neue"/>
-          <w:color w:val="323232"/>
-          <w:sz w:val="32"/>
-          <w:szCs w:val="32"/>
-        </w:rPr>
-        <w:t>4, 2017.</w:t>
+        <w:t>The second checkpoint (second prototype) is due on Tuesday, April 4, 2017.</w:t>
       </w:r>
     </w:p>
     <w:p>
@@ -811,16 +705,7 @@
           <w:sz w:val="32"/>
           <w:szCs w:val="32"/>
         </w:rPr>
-        <w:t xml:space="preserve">Note that you will be granted significant opportunities to work in class, but that there is, like any Grade 11 university preparation course, an expectation that work be </w:t>
-      </w:r>
-      <w:r>
-        <w:rPr>
-          <w:rFonts w:ascii="Helvetica Neue" w:hAnsi="Helvetica Neue"/>
-          <w:color w:val="323232"/>
-          <w:sz w:val="32"/>
-          <w:szCs w:val="32"/>
-        </w:rPr>
-        <w:t>completed outside of class time as well.</w:t>
+        <w:t>Note that you will be granted significant opportunities to work in class, but that there is, like any Grade 11 university preparation course, an expectation that work be completed outside of class time as well.</w:t>
       </w:r>
     </w:p>
     <w:p>
@@ -947,18 +832,7 @@
           <w:sz w:val="32"/>
           <w:szCs w:val="32"/>
         </w:rPr>
-        <w:t>Write a paragraph to describe the utility of your application. This applies equally</w:t>
-      </w:r>
-      <w:r>
-        <w:rPr>
-          <w:rFonts w:ascii="Helvetica Neue" w:hAnsi="Helvetica Neue"/>
-          <w:i/>
-          <w:iCs/>
-          <w:color w:val="323232"/>
-          <w:sz w:val="32"/>
-          <w:szCs w:val="32"/>
-        </w:rPr>
-        <w:t xml:space="preserve"> for games. When would someone use your application? Why would they use your application?</w:t>
+        <w:t>Write a paragraph to describe the utility of your application. This applies equally for games. When would someone use your application? Why would they use your application?</w:t>
       </w:r>
     </w:p>
     <w:p>
@@ -989,17 +863,15 @@
         </w:rPr>
         <w:t xml:space="preserve">My application will be a </w:t>
       </w:r>
-      <w:proofErr w:type="gramStart"/>
-      <w:r>
-        <w:rPr>
-          <w:rFonts w:ascii="Helvetica Neue" w:hAnsi="Helvetica Neue"/>
-          <w:color w:val="323232"/>
-          <w:sz w:val="32"/>
-          <w:szCs w:val="32"/>
-        </w:rPr>
-        <w:t>game,</w:t>
-      </w:r>
-      <w:proofErr w:type="gramEnd"/>
+      <w:r>
+        <w:rPr>
+          <w:rFonts w:ascii="Helvetica Neue" w:hAnsi="Helvetica Neue"/>
+          <w:color w:val="323232"/>
+          <w:sz w:val="32"/>
+          <w:szCs w:val="32"/>
+        </w:rPr>
+        <w:t>game;</w:t>
+      </w:r>
       <w:r>
         <w:rPr>
           <w:rFonts w:ascii="Helvetica Neue" w:hAnsi="Helvetica Neue"/>
@@ -1016,7 +888,34 @@
           <w:sz w:val="32"/>
           <w:szCs w:val="32"/>
         </w:rPr>
-        <w:t>the entertainment issue plaguing our society. My game will be a simply driving game where the users goal is to get a car into a designated spot without it touching any walls or other cars. This game will be played when a person is bored and need something to do, however this game will most likely be difficult meaning t6hat one would need to concentrate while playing it.</w:t>
+        <w:t>the entertainment issue plaguing our society. My game will be a simply driving game where the users goal is to get a car into a designated spot without it touching any walls or other cars. This game will be played when a person is bored and need something to do, however this game will mos</w:t>
+      </w:r>
+      <w:r>
+        <w:rPr>
+          <w:rFonts w:ascii="Helvetica Neue" w:hAnsi="Helvetica Neue"/>
+          <w:color w:val="323232"/>
+          <w:sz w:val="32"/>
+          <w:szCs w:val="32"/>
+        </w:rPr>
+        <w:t>t likely be difficult meaning t</w:t>
+      </w:r>
+      <w:r>
+        <w:rPr>
+          <w:rFonts w:ascii="Helvetica Neue" w:hAnsi="Helvetica Neue"/>
+          <w:color w:val="323232"/>
+          <w:sz w:val="32"/>
+          <w:szCs w:val="32"/>
+        </w:rPr>
+        <w:t>hat one would need to concentrate while playing it.</w:t>
+      </w:r>
+      <w:r>
+        <w:rPr>
+          <w:rFonts w:ascii="Helvetica Neue" w:hAnsi="Helvetica Neue"/>
+          <w:color w:val="323232"/>
+          <w:sz w:val="32"/>
+          <w:szCs w:val="32"/>
+        </w:rPr>
+        <w:t xml:space="preserve"> The game will also help teach new drivers about driving and angles, which will make our roads safer.</w:t>
       </w:r>
     </w:p>
     <w:p>
@@ -1134,17 +1033,15 @@
         </w:rPr>
         <w:t xml:space="preserve">Recently I have started my driving classes to get my G2 and my teacher uses a game to help teach me to park, when I watched him play it and heard about this project, I thought it would </w:t>
       </w:r>
-      <w:proofErr w:type="spellStart"/>
-      <w:r>
-        <w:rPr>
-          <w:rFonts w:ascii="Helvetica Neue" w:hAnsi="Helvetica Neue"/>
-          <w:color w:val="323232"/>
-          <w:sz w:val="32"/>
-          <w:szCs w:val="32"/>
-        </w:rPr>
-        <w:t>bea</w:t>
-      </w:r>
-      <w:proofErr w:type="spellEnd"/>
+      <w:r>
+        <w:rPr>
+          <w:rFonts w:ascii="Helvetica Neue" w:hAnsi="Helvetica Neue"/>
+          <w:color w:val="323232"/>
+          <w:sz w:val="32"/>
+          <w:szCs w:val="32"/>
+        </w:rPr>
+        <w:t>be a</w:t>
+      </w:r>
       <w:r>
         <w:rPr>
           <w:rFonts w:ascii="Helvetica Neue" w:hAnsi="Helvetica Neue"/>
@@ -1153,6 +1050,15 @@
           <w:szCs w:val="32"/>
         </w:rPr>
         <w:t xml:space="preserve"> nice challenge.</w:t>
+      </w:r>
+      <w:r>
+        <w:rPr>
+          <w:rFonts w:ascii="Helvetica Neue" w:hAnsi="Helvetica Neue"/>
+          <w:color w:val="323232"/>
+          <w:sz w:val="32"/>
+          <w:szCs w:val="32"/>
+        </w:rPr>
+        <w:t xml:space="preserve"> As well throughout my childhood one main computer game I remember playing is parking mania and I recently looked it up again and decided that it can’t be that hard to make.</w:t>
       </w:r>
     </w:p>
     <w:p>
@@ -1222,69 +1128,47 @@
           <w:sz w:val="32"/>
           <w:szCs w:val="32"/>
         </w:rPr>
-        <w:t>Have you written an application like this before? Have you made use of any required APIs (for example, SpriteK</w:t>
-      </w:r>
-      <w:r>
-        <w:rPr>
-          <w:rFonts w:ascii="Helvetica Neue" w:hAnsi="Helvetica Neue"/>
-          <w:i/>
-          <w:iCs/>
-          <w:color w:val="323232"/>
-          <w:sz w:val="32"/>
-          <w:szCs w:val="32"/>
-        </w:rPr>
-        <w:t>it) before?</w:t>
-      </w:r>
-    </w:p>
-    <w:p>
-      <w:pPr>
-        <w:pStyle w:val="Default"/>
-        <w:rPr>
-          <w:rFonts w:ascii="Helvetica Neue" w:eastAsia="Helvetica Neue" w:hAnsi="Helvetica Neue" w:cs="Helvetica Neue"/>
-          <w:color w:val="323232"/>
-          <w:sz w:val="32"/>
-          <w:szCs w:val="32"/>
-        </w:rPr>
-      </w:pPr>
-    </w:p>
-    <w:p>
-      <w:pPr>
-        <w:pStyle w:val="Default"/>
-        <w:rPr>
-          <w:rFonts w:ascii="Helvetica Neue" w:eastAsia="Helvetica Neue" w:hAnsi="Helvetica Neue" w:cs="Helvetica Neue"/>
-          <w:color w:val="323232"/>
-          <w:sz w:val="32"/>
-          <w:szCs w:val="32"/>
-        </w:rPr>
-      </w:pPr>
-      <w:r>
-        <w:rPr>
-          <w:rFonts w:ascii="Helvetica Neue" w:eastAsia="Helvetica Neue" w:hAnsi="Helvetica Neue" w:cs="Helvetica Neue"/>
-          <w:color w:val="323232"/>
-          <w:sz w:val="32"/>
-          <w:szCs w:val="32"/>
-        </w:rPr>
-        <w:t xml:space="preserve">The experience I have in this area is what we have done during class to do with </w:t>
-      </w:r>
-      <w:proofErr w:type="spellStart"/>
-      <w:r>
-        <w:rPr>
-          <w:rFonts w:ascii="Helvetica Neue" w:eastAsia="Helvetica Neue" w:hAnsi="Helvetica Neue" w:cs="Helvetica Neue"/>
-          <w:color w:val="323232"/>
-          <w:sz w:val="32"/>
-          <w:szCs w:val="32"/>
-        </w:rPr>
-        <w:t>Spritekit</w:t>
-      </w:r>
-      <w:proofErr w:type="spellEnd"/>
-      <w:r>
-        <w:rPr>
-          <w:rFonts w:ascii="Helvetica Neue" w:eastAsia="Helvetica Neue" w:hAnsi="Helvetica Neue" w:cs="Helvetica Neue"/>
-          <w:color w:val="323232"/>
-          <w:sz w:val="32"/>
-          <w:szCs w:val="32"/>
-        </w:rPr>
-        <w:t xml:space="preserve"> and touch detection. I have experience working with nodes and scenes, as well as giving an object a bitmask, these will all be important in making the game.</w:t>
+        <w:t>Have you written an application like this before? Have you made use of any required APIs (for example, SpriteKit) before?</w:t>
+      </w:r>
+    </w:p>
+    <w:p>
+      <w:pPr>
+        <w:pStyle w:val="Default"/>
+        <w:rPr>
+          <w:rFonts w:ascii="Helvetica Neue" w:eastAsia="Helvetica Neue" w:hAnsi="Helvetica Neue" w:cs="Helvetica Neue"/>
+          <w:color w:val="323232"/>
+          <w:sz w:val="32"/>
+          <w:szCs w:val="32"/>
+        </w:rPr>
+      </w:pPr>
+    </w:p>
+    <w:p>
+      <w:pPr>
+        <w:pStyle w:val="Default"/>
+        <w:rPr>
+          <w:rFonts w:ascii="Helvetica Neue" w:eastAsia="Helvetica Neue" w:hAnsi="Helvetica Neue" w:cs="Helvetica Neue"/>
+          <w:color w:val="323232"/>
+          <w:sz w:val="32"/>
+          <w:szCs w:val="32"/>
+        </w:rPr>
+      </w:pPr>
+      <w:r>
+        <w:rPr>
+          <w:rFonts w:ascii="Helvetica Neue" w:eastAsia="Helvetica Neue" w:hAnsi="Helvetica Neue" w:cs="Helvetica Neue"/>
+          <w:color w:val="323232"/>
+          <w:sz w:val="32"/>
+          <w:szCs w:val="32"/>
+        </w:rPr>
+        <w:t>The experience I have in this area is what we have done during class to do with Spritekit and touch detection. I have experience working with nodes and scenes, as well as giving an object a bitmask, these will all be important in making the game.</w:t>
+      </w:r>
+      <w:r>
+        <w:rPr>
+          <w:rFonts w:ascii="Helvetica Neue" w:eastAsia="Helvetica Neue" w:hAnsi="Helvetica Neue" w:cs="Helvetica Neue"/>
+          <w:color w:val="323232"/>
+          <w:sz w:val="32"/>
+          <w:szCs w:val="32"/>
+        </w:rPr>
+        <w:t xml:space="preserve"> As well I have experience in trigonometry.</w:t>
       </w:r>
     </w:p>
     <w:p>
@@ -1369,18 +1253,7 @@
           <w:sz w:val="32"/>
           <w:szCs w:val="32"/>
         </w:rPr>
-        <w:t xml:space="preserve">For example, you might be writing a networked application </w:t>
-      </w:r>
-      <w:r>
-        <w:rPr>
-          <w:rFonts w:ascii="Helvetica Neue" w:hAnsi="Helvetica Neue"/>
-          <w:i/>
-          <w:iCs/>
-          <w:color w:val="323232"/>
-          <w:sz w:val="32"/>
-          <w:szCs w:val="32"/>
-        </w:rPr>
-        <w:t>for the first time. Or, you may be writing an application that requires a particularly well designed user interface. Describe what you expect to learn by writing this application.</w:t>
+        <w:t>For example, you might be writing a networked application for the first time. Or, you may be writing an application that requires a particularly well designed user interface. Describe what you expect to learn by writing this application.</w:t>
       </w:r>
       <w:r>
         <w:rPr>
@@ -1514,18 +1387,7 @@
           <w:sz w:val="40"/>
           <w:szCs w:val="40"/>
         </w:rPr>
-        <w:t>Iden</w:t>
-      </w:r>
-      <w:r>
-        <w:rPr>
-          <w:rFonts w:ascii="Helvetica Neue" w:hAnsi="Helvetica Neue"/>
-          <w:b/>
-          <w:bCs/>
-          <w:color w:val="323232"/>
-          <w:sz w:val="40"/>
-          <w:szCs w:val="40"/>
-        </w:rPr>
-        <w:t>tify what you think your biggest challenge for successfully completing this ISP will be.</w:t>
+        <w:t>Identify what you think your biggest challenge for successfully completing this ISP will be.</w:t>
       </w:r>
     </w:p>
     <w:p>
@@ -1554,8 +1416,28 @@
           <w:sz w:val="32"/>
           <w:szCs w:val="32"/>
         </w:rPr>
-        <w:t>I think if I can bet the detection to work as early as possible I can spend much more time working on the turning which will be the hardest part.</w:t>
-      </w:r>
+        <w:t>I think if I can g</w:t>
+      </w:r>
+      <w:r>
+        <w:rPr>
+          <w:rFonts w:ascii="Helvetica Neue" w:hAnsi="Helvetica Neue"/>
+          <w:color w:val="323232"/>
+          <w:sz w:val="32"/>
+          <w:szCs w:val="32"/>
+        </w:rPr>
+        <w:t>et the detection to work as early as possible I can spend much more time working on the turning which will be the hardest part.</w:t>
+      </w:r>
+      <w:r>
+        <w:rPr>
+          <w:rFonts w:ascii="Helvetica Neue" w:hAnsi="Helvetica Neue"/>
+          <w:color w:val="323232"/>
+          <w:sz w:val="32"/>
+          <w:szCs w:val="32"/>
+        </w:rPr>
+        <w:t xml:space="preserve"> As well the acceleration and deceleration working with the complicated turning will be a challenge.</w:t>
+      </w:r>
+      <w:bookmarkStart w:id="0" w:name="_GoBack"/>
+      <w:bookmarkEnd w:id="0"/>
     </w:p>
     <w:p>
       <w:pPr>
@@ -1583,18 +1465,7 @@
           <w:sz w:val="40"/>
           <w:szCs w:val="40"/>
         </w:rPr>
-        <w:t xml:space="preserve">Make </w:t>
-      </w:r>
-      <w:r>
-        <w:rPr>
-          <w:rFonts w:ascii="Helvetica Neue" w:hAnsi="Helvetica Neue"/>
-          <w:b/>
-          <w:bCs/>
-          <w:color w:val="323232"/>
-          <w:sz w:val="40"/>
-          <w:szCs w:val="40"/>
-        </w:rPr>
-        <w:t>storyboards to indicate the user interface and/or functionality of your application.</w:t>
+        <w:t>Make storyboards to indicate the user interface and/or functionality of your application.</w:t>
       </w:r>
     </w:p>
     <w:p>
@@ -1658,8 +1529,6 @@
           </wp:inline>
         </w:drawing>
       </w:r>
-      <w:bookmarkStart w:id="0" w:name="_GoBack"/>
-      <w:bookmarkEnd w:id="0"/>
       <w:r>
         <w:rPr>
           <w:noProof/>
@@ -1986,8 +1855,6 @@
     </w:pPr>
     <w:r>
       <w:tab/>
-    </w:r>
-    <w:r>
       <w:t xml:space="preserve">Page </w:t>
     </w:r>
     <w:r>
@@ -2003,7 +1870,7 @@
       <w:rPr>
         <w:noProof/>
       </w:rPr>
-      <w:t>7</w:t>
+      <w:t>6</w:t>
     </w:r>
     <w:r>
       <w:fldChar w:fldCharType="end"/>
@@ -2011,24 +1878,14 @@
     <w:r>
       <w:t xml:space="preserve"> of </w:t>
     </w:r>
-    <w:r>
-      <w:fldChar w:fldCharType="begin"/>
-    </w:r>
-    <w:r>
-      <w:instrText xml:space="preserve"> NUMPAGES </w:instrText>
-    </w:r>
-    <w:r>
-      <w:fldChar w:fldCharType="separate"/>
-    </w:r>
-    <w:r>
-      <w:rPr>
-        <w:noProof/>
-      </w:rPr>
-      <w:t>8</w:t>
-    </w:r>
-    <w:r>
-      <w:fldChar w:fldCharType="end"/>
-    </w:r>
+    <w:fldSimple w:instr=" NUMPAGES ">
+      <w:r>
+        <w:rPr>
+          <w:noProof/>
+        </w:rPr>
+        <w:t>8</w:t>
+      </w:r>
+    </w:fldSimple>
   </w:p>
 </w:ftr>
 </file>
@@ -2071,8 +1928,6 @@
     </w:r>
     <w:r>
       <w:tab/>
-    </w:r>
-    <w:r>
       <w:t>Name: Russell Gordon</w:t>
     </w:r>
   </w:p>

</xml_diff>